<commit_message>
add step for creditial/key for common broker. Update I2C speed in PSoC project to 400 kHz
</commit_message>
<xml_diff>
--- a/labmanual/WW101-08-Project.docx
+++ b/labmanual/WW101-08-Project.docx
@@ -107,7 +107,16 @@
         <w:t>Everyone will already have a “thing” on the AWS IOT cloud with the name “initials_ww101” from the exercises in the MQTT chapter.</w:t>
       </w:r>
       <w:r>
-        <w:t xml:space="preserve"> You just need to update the broker address.</w:t>
+        <w:t xml:space="preserve"> You </w:t>
+      </w:r>
+      <w:r>
+        <w:t>will</w:t>
+      </w:r>
+      <w:r>
+        <w:t xml:space="preserve"> ne</w:t>
+      </w:r>
+      <w:r>
+        <w:t>ed to update the broker address to use the common broker.</w:t>
       </w:r>
     </w:p>
     <w:p>
@@ -119,40 +128,7 @@
         </w:numPr>
       </w:pPr>
       <w:r>
-        <w:t>Update</w:t>
-      </w:r>
-      <w:r>
-        <w:t xml:space="preserve"> the state of </w:t>
-      </w:r>
-      <w:r>
-        <w:t>the</w:t>
-      </w:r>
-      <w:r>
-        <w:t xml:space="preserve"> “thing”.  The par</w:t>
-      </w:r>
-      <w:bookmarkStart w:id="0" w:name="_GoBack"/>
-      <w:bookmarkEnd w:id="0"/>
-      <w:r>
-        <w:t>ameters are named “temperature” (float), “humidity” (float), “</w:t>
-      </w:r>
-      <w:proofErr w:type="spellStart"/>
-      <w:r>
-        <w:t>weatherAlert</w:t>
-      </w:r>
-      <w:proofErr w:type="spellEnd"/>
-      <w:r>
-        <w:t>” (true or false) and “</w:t>
-      </w:r>
-      <w:proofErr w:type="spellStart"/>
-      <w:r>
-        <w:t>IPAddress</w:t>
-      </w:r>
-      <w:proofErr w:type="spellEnd"/>
-      <w:r>
-        <w:t>” (ipv4 4dot syntax)</w:t>
-      </w:r>
-      <w:r>
-        <w:t>.</w:t>
+        <w:t>Update your project’s credential and key for the common broker. These are provided in the class material folder.</w:t>
       </w:r>
     </w:p>
     <w:p>
@@ -164,11 +140,48 @@
         </w:numPr>
       </w:pPr>
       <w:r>
-        <w:t>Implement a serial terminal to allow the following commands (see UART exercises in the peripherals chapter):</w:t>
+        <w:t xml:space="preserve">Update the state of </w:t>
+      </w:r>
+      <w:r>
+        <w:t>the</w:t>
+      </w:r>
+      <w:r>
+        <w:t xml:space="preserve"> “thing”.  The parameters are named “temperature” (float), “humidity” (float), “</w:t>
+      </w:r>
+      <w:proofErr w:type="spellStart"/>
+      <w:r>
+        <w:t>weatherAlert</w:t>
+      </w:r>
+      <w:proofErr w:type="spellEnd"/>
+      <w:r>
+        <w:t>” (true or false) and “</w:t>
+      </w:r>
+      <w:proofErr w:type="spellStart"/>
+      <w:r>
+        <w:t>IPAddress</w:t>
+      </w:r>
+      <w:proofErr w:type="spellEnd"/>
+      <w:r>
+        <w:t>” (ipv4 4dot syntax)</w:t>
+      </w:r>
+      <w:r>
+        <w:t>.</w:t>
       </w:r>
     </w:p>
     <w:p>
       <w:pPr>
+        <w:pStyle w:val="ListParagraph"/>
+        <w:numPr>
+          <w:ilvl w:val="0"/>
+          <w:numId w:val="25"/>
+        </w:numPr>
+      </w:pPr>
+      <w:r>
+        <w:t>Implement a serial terminal to allow the following commands (see UART exercises in the peripherals chapter):</w:t>
+      </w:r>
+    </w:p>
+    <w:p>
+      <w:pPr>
         <w:spacing w:after="0"/>
         <w:ind w:left="1440"/>
       </w:pPr>
@@ -417,11 +430,8 @@
       <w:r>
         <w:t xml:space="preserve"> a static list of known things from a few classmates (i.e. initials_ww101).</w:t>
       </w:r>
-    </w:p>
-    <w:p>
-      <w:r>
-        <w:br w:type="page"/>
-      </w:r>
+      <w:bookmarkStart w:id="0" w:name="_GoBack"/>
+      <w:bookmarkEnd w:id="0"/>
     </w:p>
     <w:p>
       <w:r>
@@ -3526,7 +3536,7 @@
   <w:style w:type="paragraph" w:default="1" w:styleId="Normal">
     <w:name w:val="Normal"/>
     <w:qFormat/>
-    <w:rsid w:val="0045474A"/>
+    <w:rsid w:val="004829F9"/>
   </w:style>
   <w:style w:type="paragraph" w:styleId="Heading1">
     <w:name w:val="heading 1"/>
@@ -3646,7 +3656,7 @@
     <w:uiPriority w:val="1"/>
     <w:semiHidden/>
     <w:unhideWhenUsed/>
-    <w:rsid w:val="0045474A"/>
+    <w:rsid w:val="004829F9"/>
   </w:style>
   <w:style w:type="table" w:default="1" w:styleId="TableNormal">
     <w:name w:val="Normal Table"/>
@@ -3668,7 +3678,7 @@
     <w:uiPriority w:val="99"/>
     <w:semiHidden/>
     <w:unhideWhenUsed/>
-    <w:rsid w:val="0045474A"/>
+    <w:rsid w:val="004829F9"/>
   </w:style>
   <w:style w:type="paragraph" w:styleId="ListParagraph">
     <w:name w:val="List Paragraph"/>
@@ -4445,7 +4455,7 @@
 </file>
 
 <file path=customXml/itemProps1.xml><?xml version="1.0" encoding="utf-8"?>
-<ds:datastoreItem xmlns:ds="http://schemas.openxmlformats.org/officeDocument/2006/customXml" ds:itemID="{3EB8DA35-012B-4A68-B1AF-CBA628ABE14C}">
+<ds:datastoreItem xmlns:ds="http://schemas.openxmlformats.org/officeDocument/2006/customXml" ds:itemID="{C4B33AB5-3324-4DFF-9F14-BB0A9529534B}">
   <ds:schemaRefs>
     <ds:schemaRef ds:uri="http://schemas.openxmlformats.org/officeDocument/2006/bibliography"/>
   </ds:schemaRefs>

</xml_diff>